<commit_message>
Actualizado Informe de Pruebas: añadido nombre del compañero
</commit_message>
<xml_diff>
--- a/Docs/Informe_Pruebas_SO.docx
+++ b/Docs/Informe_Pruebas_SO.docx
@@ -1,6 +1,6 @@
 
 <file path=word/document.xml><?xml version="1.0" encoding="utf-8"?>
-<w:document xmlns:wpc="http://schemas.microsoft.com/office/word/2010/wordprocessingCanvas" xmlns:cx="http://schemas.microsoft.com/office/drawing/2014/chartex" xmlns:cx1="http://schemas.microsoft.com/office/drawing/2015/9/8/chartex" xmlns:cx2="http://schemas.microsoft.com/office/drawing/2015/10/21/chartex" xmlns:cx3="http://schemas.microsoft.com/office/drawing/2016/5/9/chartex" xmlns:cx4="http://schemas.microsoft.com/office/drawing/2016/5/10/chartex" xmlns:cx5="http://schemas.microsoft.com/office/drawing/2016/5/11/chartex" xmlns:cx6="http://schemas.microsoft.com/office/drawing/2016/5/12/chartex" xmlns:cx7="http://schemas.microsoft.com/office/drawing/2016/5/13/chartex" xmlns:cx8="http://schemas.microsoft.com/office/drawing/2016/5/14/chartex" xmlns:mc="http://schemas.openxmlformats.org/markup-compatibility/2006" xmlns:aink="http://schemas.microsoft.com/office/drawing/2016/ink" xmlns:am3d="http://schemas.microsoft.com/office/drawing/2017/model3d" xmlns:o="urn:schemas-microsoft-com:office:office" xmlns:oel="http://schemas.microsoft.com/office/2019/extlst" xmlns:r="http://schemas.openxmlformats.org/officeDocument/2006/relationships" xmlns:m="http://schemas.openxmlformats.org/officeDocument/2006/math" xmlns:v="urn:schemas-microsoft-com:vml" xmlns:wp14="http://schemas.microsoft.com/office/word/2010/wordprocessingDrawing" xmlns:wp="http://schemas.openxmlformats.org/drawingml/2006/wordprocessingDrawing" xmlns:w10="urn:schemas-microsoft-com:office:word" xmlns:w="http://schemas.openxmlformats.org/wordprocessingml/2006/main" xmlns:w14="http://schemas.microsoft.com/office/word/2010/wordml" xmlns:w15="http://schemas.microsoft.com/office/word/2012/wordml" xmlns:w16cex="http://schemas.microsoft.com/office/word/2018/wordml/cex" xmlns:w16cid="http://schemas.microsoft.com/office/word/2016/wordml/cid" xmlns:w16="http://schemas.microsoft.com/office/word/2018/wordml" xmlns:w16sdtdh="http://schemas.microsoft.com/office/word/2020/wordml/sdtdatahash" xmlns:w16se="http://schemas.microsoft.com/office/word/2015/wordml/symex" xmlns:wpg="http://schemas.microsoft.com/office/word/2010/wordprocessingGroup" xmlns:wpi="http://schemas.microsoft.com/office/word/2010/wordprocessingInk" xmlns:wne="http://schemas.microsoft.com/office/word/2006/wordml" xmlns:wps="http://schemas.microsoft.com/office/word/2010/wordprocessingShape" mc:Ignorable="w14 w15 w16se w16cid w16 w16cex w16sdtdh wp14">
+<w:document xmlns:wpc="http://schemas.microsoft.com/office/word/2010/wordprocessingCanvas" xmlns:cx="http://schemas.microsoft.com/office/drawing/2014/chartex" xmlns:cx1="http://schemas.microsoft.com/office/drawing/2015/9/8/chartex" xmlns:cx2="http://schemas.microsoft.com/office/drawing/2015/10/21/chartex" xmlns:cx3="http://schemas.microsoft.com/office/drawing/2016/5/9/chartex" xmlns:cx4="http://schemas.microsoft.com/office/drawing/2016/5/10/chartex" xmlns:cx5="http://schemas.microsoft.com/office/drawing/2016/5/11/chartex" xmlns:cx6="http://schemas.microsoft.com/office/drawing/2016/5/12/chartex" xmlns:cx7="http://schemas.microsoft.com/office/drawing/2016/5/13/chartex" xmlns:cx8="http://schemas.microsoft.com/office/drawing/2016/5/14/chartex" xmlns:mc="http://schemas.openxmlformats.org/markup-compatibility/2006" xmlns:aink="http://schemas.microsoft.com/office/drawing/2016/ink" xmlns:am3d="http://schemas.microsoft.com/office/drawing/2017/model3d" xmlns:o="urn:schemas-microsoft-com:office:office" xmlns:oel="http://schemas.microsoft.com/office/2019/extlst" xmlns:r="http://schemas.openxmlformats.org/officeDocument/2006/relationships" xmlns:m="http://schemas.openxmlformats.org/officeDocument/2006/math" xmlns:v="urn:schemas-microsoft-com:vml" xmlns:wp14="http://schemas.microsoft.com/office/word/2010/wordprocessingDrawing" xmlns:wp="http://schemas.openxmlformats.org/drawingml/2006/wordprocessingDrawing" xmlns:w10="urn:schemas-microsoft-com:office:word" xmlns:w="http://schemas.openxmlformats.org/wordprocessingml/2006/main" xmlns:w14="http://schemas.microsoft.com/office/word/2010/wordml" xmlns:w15="http://schemas.microsoft.com/office/word/2012/wordml" xmlns:w16cex="http://schemas.microsoft.com/office/word/2018/wordml/cex" xmlns:w16cid="http://schemas.microsoft.com/office/word/2016/wordml/cid" xmlns:w16="http://schemas.microsoft.com/office/word/2018/wordml" xmlns:w16du="http://schemas.microsoft.com/office/word/2023/wordml/word16du" xmlns:w16sdtdh="http://schemas.microsoft.com/office/word/2020/wordml/sdtdatahash" xmlns:w16se="http://schemas.microsoft.com/office/word/2015/wordml/symex" xmlns:wpg="http://schemas.microsoft.com/office/word/2010/wordprocessingGroup" xmlns:wpi="http://schemas.microsoft.com/office/word/2010/wordprocessingInk" xmlns:wne="http://schemas.microsoft.com/office/word/2006/wordml" xmlns:wps="http://schemas.microsoft.com/office/word/2010/wordprocessingShape" mc:Ignorable="w14 w15 w16se w16cid w16 w16cex w16sdtdh w16du wp14">
   <w:body>
     <w:p>
       <w:pPr>
@@ -221,7 +221,7 @@
           </mc:Choice>
           <mc:Fallback>
             <w:pict>
-              <v:rect w14:anchorId="09CA99C6" id="Rectángulo 1" o:spid="_x0000_s1026" style="width:24pt;height:24pt;visibility:visible;mso-wrap-style:square;mso-left-percent:-10001;mso-top-percent:-10001;mso-position-horizontal:absolute;mso-position-horizontal-relative:char;mso-position-vertical:absolute;mso-position-vertical-relative:line;mso-left-percent:-10001;mso-top-percent:-10001;v-text-anchor:top" o:gfxdata="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" filled="f" stroked="f">
+              <v:rect w14:anchorId="02E10EF2" id="Rectángulo 1" o:spid="_x0000_s1026" style="width:24pt;height:24pt;visibility:visible;mso-wrap-style:square;mso-left-percent:-10001;mso-top-percent:-10001;mso-position-horizontal:absolute;mso-position-horizontal-relative:char;mso-position-vertical:absolute;mso-position-vertical-relative:line;mso-left-percent:-10001;mso-top-percent:-10001;v-text-anchor:top" o:gfxdata="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" filled="f" stroked="f">
                 <w10:anchorlock/>
               </v:rect>
             </w:pict>
@@ -330,6 +330,30 @@
       <w:pPr>
         <w:suppressAutoHyphens/>
         <w:spacing w:after="160" w:line="259" w:lineRule="auto"/>
+        <w:jc w:val="center"/>
+        <w:rPr>
+          <w:rFonts w:ascii="Times New Roman" w:eastAsia="Times New Roman" w:hAnsi="Times New Roman" w:cs="Times New Roman"/>
+          <w:color w:val="222222"/>
+          <w:sz w:val="20"/>
+          <w:szCs w:val="20"/>
+          <w:lang w:val="es-CO" w:eastAsia="es-CO"/>
+        </w:rPr>
+      </w:pPr>
+      <w:r>
+        <w:rPr>
+          <w:rFonts w:ascii="Times New Roman" w:eastAsia="Times New Roman" w:hAnsi="Times New Roman" w:cs="Times New Roman"/>
+          <w:color w:val="222222"/>
+          <w:sz w:val="20"/>
+          <w:szCs w:val="20"/>
+          <w:lang w:val="es-CO" w:eastAsia="es-CO"/>
+        </w:rPr>
+        <w:t>MARLON PUENTES</w:t>
+      </w:r>
+    </w:p>
+    <w:p>
+      <w:pPr>
+        <w:suppressAutoHyphens/>
+        <w:spacing w:after="160" w:line="259" w:lineRule="auto"/>
         <w:rPr>
           <w:rFonts w:ascii="Times New Roman" w:eastAsia="Times New Roman" w:hAnsi="Times New Roman" w:cs="Times New Roman"/>
           <w:sz w:val="20"/>
@@ -512,7 +536,6 @@
           <w:docPartUnique/>
         </w:docPartObj>
       </w:sdtPr>
-      <w:sdtEndPr/>
       <w:sdtContent>
         <w:p>
           <w:pPr>
@@ -1410,12 +1433,14 @@
         <w:pStyle w:val="Ttulo3"/>
         <w:rPr>
           <w:rFonts w:cs="Times New Roman"/>
+          <w:lang w:val="es-CO"/>
         </w:rPr>
       </w:pPr>
       <w:bookmarkStart w:id="2" w:name="_Toc214123347"/>
       <w:r>
         <w:rPr>
           <w:rFonts w:cs="Times New Roman"/>
+          <w:lang w:val="es-CO"/>
         </w:rPr>
         <w:t>S1 – Round Robin (RR) + LRU + 3 marcos</w:t>
       </w:r>
@@ -1478,6 +1503,7 @@
       </w:pPr>
       <w:r>
         <w:rPr>
+          <w:noProof/>
           <w:lang w:val="es-CO"/>
         </w:rPr>
         <w:drawing>
@@ -1587,7 +1613,39 @@
           <w:rFonts w:ascii="Times New Roman" w:hAnsi="Times New Roman" w:cs="Times New Roman"/>
           <w:lang w:val="es-CO"/>
         </w:rPr>
-        <w:t>Como podemos observar en la imagen se establecen los valores necesarios para cumplir con el primer caso de simulación, en este caso se establecen 3 frames junto con el planificador que se usara en el sistema en este caso Round Robin y por ultimo el algoritmo encargado en el manejo de memoria que sería LRU.</w:t>
+        <w:t xml:space="preserve">Como podemos observar en la imagen se establecen los valores necesarios para cumplir con el primer caso de simulación, en este caso se establecen 3 </w:t>
+      </w:r>
+      <w:proofErr w:type="spellStart"/>
+      <w:r>
+        <w:rPr>
+          <w:rFonts w:ascii="Times New Roman" w:hAnsi="Times New Roman" w:cs="Times New Roman"/>
+          <w:lang w:val="es-CO"/>
+        </w:rPr>
+        <w:t>frames</w:t>
+      </w:r>
+      <w:proofErr w:type="spellEnd"/>
+      <w:r>
+        <w:rPr>
+          <w:rFonts w:ascii="Times New Roman" w:hAnsi="Times New Roman" w:cs="Times New Roman"/>
+          <w:lang w:val="es-CO"/>
+        </w:rPr>
+        <w:t xml:space="preserve"> junto con el planificador que se usara en el sistema en este caso Round Robin y por </w:t>
+      </w:r>
+      <w:proofErr w:type="spellStart"/>
+      <w:r>
+        <w:rPr>
+          <w:rFonts w:ascii="Times New Roman" w:hAnsi="Times New Roman" w:cs="Times New Roman"/>
+          <w:lang w:val="es-CO"/>
+        </w:rPr>
+        <w:t>ultimo</w:t>
+      </w:r>
+      <w:proofErr w:type="spellEnd"/>
+      <w:r>
+        <w:rPr>
+          <w:rFonts w:ascii="Times New Roman" w:hAnsi="Times New Roman" w:cs="Times New Roman"/>
+          <w:lang w:val="es-CO"/>
+        </w:rPr>
+        <w:t xml:space="preserve"> el algoritmo encargado en el manejo de memoria que sería LRU.</w:t>
       </w:r>
     </w:p>
     <w:p>
@@ -1785,14 +1843,7 @@
           <w:rFonts w:ascii="Times New Roman" w:hAnsi="Times New Roman" w:cs="Times New Roman"/>
           <w:lang w:val="es-CO"/>
         </w:rPr>
-        <w:t>T</w:t>
-      </w:r>
-      <w:r>
-        <w:rPr>
-          <w:rFonts w:ascii="Times New Roman" w:hAnsi="Times New Roman" w:cs="Times New Roman"/>
-          <w:lang w:val="es-CO"/>
-        </w:rPr>
-        <w:t>iempo de espera promedio: 33.0</w:t>
+        <w:t>Tiempo de espera promedio: 33.0</w:t>
       </w:r>
     </w:p>
     <w:p>
@@ -1887,9 +1938,17 @@
         <w:rPr>
           <w:rFonts w:cs="Times New Roman"/>
         </w:rPr>
-        <w:t>S2 – SJF + FIFO + 4 marcos</w:t>
+        <w:t xml:space="preserve">S2 – SJF + FIFO + 4 </w:t>
+      </w:r>
+      <w:proofErr w:type="spellStart"/>
+      <w:r>
+        <w:rPr>
+          <w:rFonts w:cs="Times New Roman"/>
+        </w:rPr>
+        <w:t>marcos</w:t>
       </w:r>
       <w:bookmarkEnd w:id="3"/>
+      <w:proofErr w:type="spellEnd"/>
     </w:p>
     <w:p>
       <w:pPr>
@@ -1918,6 +1977,7 @@
       </w:pPr>
       <w:r>
         <w:rPr>
+          <w:noProof/>
           <w:lang w:val="es-CO"/>
         </w:rPr>
         <w:lastRenderedPageBreak/>
@@ -2087,13 +2147,51 @@
           <w:rFonts w:ascii="Times New Roman" w:hAnsi="Times New Roman" w:cs="Times New Roman"/>
           <w:lang w:val="es-CO"/>
         </w:rPr>
-        <w:t xml:space="preserve"> frames junto con el planificador que se usara en el sistema en este caso </w:t>
+        <w:t xml:space="preserve"> </w:t>
       </w:r>
+      <w:proofErr w:type="spellStart"/>
       <w:r>
         <w:rPr>
-          <w:lang w:val="es-CO"/>
-        </w:rPr>
-        <w:t xml:space="preserve">Shortest Job First </w:t>
+          <w:rFonts w:ascii="Times New Roman" w:hAnsi="Times New Roman" w:cs="Times New Roman"/>
+          <w:lang w:val="es-CO"/>
+        </w:rPr>
+        <w:t>frames</w:t>
+      </w:r>
+      <w:proofErr w:type="spellEnd"/>
+      <w:r>
+        <w:rPr>
+          <w:rFonts w:ascii="Times New Roman" w:hAnsi="Times New Roman" w:cs="Times New Roman"/>
+          <w:lang w:val="es-CO"/>
+        </w:rPr>
+        <w:t xml:space="preserve"> junto con el planificador que se usara en el sistema en este caso </w:t>
+      </w:r>
+      <w:proofErr w:type="spellStart"/>
+      <w:r>
+        <w:rPr>
+          <w:lang w:val="es-CO"/>
+        </w:rPr>
+        <w:t>Shortest</w:t>
+      </w:r>
+      <w:proofErr w:type="spellEnd"/>
+      <w:r>
+        <w:rPr>
+          <w:lang w:val="es-CO"/>
+        </w:rPr>
+        <w:t xml:space="preserve"> Job </w:t>
+      </w:r>
+      <w:proofErr w:type="spellStart"/>
+      <w:r>
+        <w:rPr>
+          <w:lang w:val="es-CO"/>
+        </w:rPr>
+        <w:t>First</w:t>
+      </w:r>
+      <w:proofErr w:type="spellEnd"/>
+      <w:r>
+        <w:rPr>
+          <w:lang w:val="es-CO"/>
+        </w:rPr>
+        <w:t xml:space="preserve"> </w:t>
       </w:r>
       <w:r>
         <w:rPr>
@@ -2449,6 +2547,7 @@
       </w:pPr>
       <w:r>
         <w:rPr>
+          <w:noProof/>
           <w:lang w:val="es-CO"/>
         </w:rPr>
         <w:drawing>
@@ -2565,54 +2664,47 @@
           <w:szCs w:val="20"/>
           <w:lang w:val="es-CO"/>
         </w:rPr>
+        <w:t>Prioridad.</w:t>
+      </w:r>
+    </w:p>
+    <w:p>
+      <w:pPr>
+        <w:rPr>
+          <w:rFonts w:ascii="Times New Roman" w:hAnsi="Times New Roman" w:cs="Times New Roman"/>
+          <w:lang w:val="es-CO"/>
+        </w:rPr>
+      </w:pPr>
+      <w:r>
+        <w:rPr>
+          <w:rFonts w:ascii="Times New Roman" w:hAnsi="Times New Roman" w:cs="Times New Roman"/>
+          <w:lang w:val="es-CO"/>
+        </w:rPr>
+        <w:t xml:space="preserve">Como podemos observar en la imagen se establecen los valores necesarios para cumplir con el segundo caso de simulación, en este caso se establecen 3 </w:t>
+      </w:r>
+      <w:proofErr w:type="spellStart"/>
+      <w:r>
+        <w:rPr>
+          <w:rFonts w:ascii="Times New Roman" w:hAnsi="Times New Roman" w:cs="Times New Roman"/>
+          <w:lang w:val="es-CO"/>
+        </w:rPr>
+        <w:t>frames</w:t>
+      </w:r>
+      <w:proofErr w:type="spellEnd"/>
+      <w:r>
+        <w:rPr>
+          <w:rFonts w:ascii="Times New Roman" w:hAnsi="Times New Roman" w:cs="Times New Roman"/>
+          <w:lang w:val="es-CO"/>
+        </w:rPr>
+        <w:t xml:space="preserve"> junto con el planificador que se usara en el sistema en este caso </w:t>
+      </w:r>
+      <w:r>
+        <w:rPr>
+          <w:lang w:val="es-CO"/>
+        </w:rPr>
         <w:t>Prioridad</w:t>
       </w:r>
       <w:r>
         <w:rPr>
-          <w:rFonts w:ascii="Times New Roman" w:hAnsi="Times New Roman" w:cs="Times New Roman"/>
-          <w:sz w:val="20"/>
-          <w:szCs w:val="20"/>
-          <w:lang w:val="es-CO"/>
-        </w:rPr>
-        <w:t>.</w:t>
-      </w:r>
-    </w:p>
-    <w:p>
-      <w:pPr>
-        <w:rPr>
-          <w:rFonts w:ascii="Times New Roman" w:hAnsi="Times New Roman" w:cs="Times New Roman"/>
-          <w:lang w:val="es-CO"/>
-        </w:rPr>
-      </w:pPr>
-      <w:r>
-        <w:rPr>
-          <w:rFonts w:ascii="Times New Roman" w:hAnsi="Times New Roman" w:cs="Times New Roman"/>
-          <w:lang w:val="es-CO"/>
-        </w:rPr>
-        <w:t xml:space="preserve">Como podemos observar en la imagen se establecen los valores necesarios para cumplir con el segundo caso de simulación, en este caso se establecen </w:t>
-      </w:r>
-      <w:r>
-        <w:rPr>
-          <w:rFonts w:ascii="Times New Roman" w:hAnsi="Times New Roman" w:cs="Times New Roman"/>
-          <w:lang w:val="es-CO"/>
-        </w:rPr>
-        <w:t>3</w:t>
-      </w:r>
-      <w:r>
-        <w:rPr>
-          <w:rFonts w:ascii="Times New Roman" w:hAnsi="Times New Roman" w:cs="Times New Roman"/>
-          <w:lang w:val="es-CO"/>
-        </w:rPr>
-        <w:t xml:space="preserve"> frames junto con el planificador que se usara en el sistema en este caso </w:t>
-      </w:r>
-      <w:r>
-        <w:rPr>
-          <w:lang w:val="es-CO"/>
-        </w:rPr>
-        <w:t>Prioridad</w:t>
-      </w:r>
-      <w:r>
-        <w:rPr>
           <w:lang w:val="es-CO"/>
         </w:rPr>
         <w:t xml:space="preserve"> </w:t>
@@ -2622,21 +2714,7 @@
           <w:rFonts w:ascii="Times New Roman" w:hAnsi="Times New Roman" w:cs="Times New Roman"/>
           <w:lang w:val="es-CO"/>
         </w:rPr>
-        <w:t xml:space="preserve">y por último el algoritmo encargado en el manejo de memoria que sería </w:t>
-      </w:r>
-      <w:r>
-        <w:rPr>
-          <w:rFonts w:ascii="Times New Roman" w:hAnsi="Times New Roman" w:cs="Times New Roman"/>
-          <w:lang w:val="es-CO"/>
-        </w:rPr>
-        <w:t>LRU</w:t>
-      </w:r>
-      <w:r>
-        <w:rPr>
-          <w:rFonts w:ascii="Times New Roman" w:hAnsi="Times New Roman" w:cs="Times New Roman"/>
-          <w:lang w:val="es-CO"/>
-        </w:rPr>
-        <w:t>.</w:t>
+        <w:t>y por último el algoritmo encargado en el manejo de memoria que sería LRU.</w:t>
       </w:r>
     </w:p>
     <w:p>
@@ -2995,6 +3073,7 @@
                 <w:bCs/>
               </w:rPr>
             </w:pPr>
+            <w:proofErr w:type="spellStart"/>
             <w:r>
               <w:rPr>
                 <w:rFonts w:ascii="Times New Roman" w:hAnsi="Times New Roman" w:cs="Times New Roman"/>
@@ -3003,6 +3082,7 @@
               </w:rPr>
               <w:t>Planificador</w:t>
             </w:r>
+            <w:proofErr w:type="spellEnd"/>
           </w:p>
         </w:tc>
         <w:tc>
@@ -3017,6 +3097,7 @@
                 <w:bCs/>
               </w:rPr>
             </w:pPr>
+            <w:proofErr w:type="spellStart"/>
             <w:r>
               <w:rPr>
                 <w:rFonts w:ascii="Times New Roman" w:hAnsi="Times New Roman" w:cs="Times New Roman"/>
@@ -3025,6 +3106,7 @@
               </w:rPr>
               <w:t>Reemplazo</w:t>
             </w:r>
+            <w:proofErr w:type="spellEnd"/>
           </w:p>
         </w:tc>
         <w:tc>
@@ -3459,12 +3541,14 @@
                 <w:rFonts w:ascii="Times New Roman" w:hAnsi="Times New Roman" w:cs="Times New Roman"/>
               </w:rPr>
             </w:pPr>
+            <w:proofErr w:type="spellStart"/>
             <w:r>
               <w:rPr>
                 <w:rFonts w:ascii="Times New Roman" w:hAnsi="Times New Roman" w:cs="Times New Roman"/>
               </w:rPr>
               <w:t>Prioridad</w:t>
             </w:r>
+            <w:proofErr w:type="spellEnd"/>
           </w:p>
         </w:tc>
         <w:tc>
@@ -3589,9 +3673,31 @@
         <w:rPr>
           <w:rFonts w:cs="Times New Roman"/>
         </w:rPr>
-        <w:t>4. Análisis de Resultados</w:t>
+        <w:t xml:space="preserve">4. </w:t>
+      </w:r>
+      <w:proofErr w:type="spellStart"/>
+      <w:r>
+        <w:rPr>
+          <w:rFonts w:cs="Times New Roman"/>
+        </w:rPr>
+        <w:t>Análisis</w:t>
+      </w:r>
+      <w:proofErr w:type="spellEnd"/>
+      <w:r>
+        <w:rPr>
+          <w:rFonts w:cs="Times New Roman"/>
+        </w:rPr>
+        <w:t xml:space="preserve"> de </w:t>
+      </w:r>
+      <w:proofErr w:type="spellStart"/>
+      <w:r>
+        <w:rPr>
+          <w:rFonts w:cs="Times New Roman"/>
+        </w:rPr>
+        <w:t>Resultados</w:t>
       </w:r>
       <w:bookmarkEnd w:id="6"/>
+      <w:proofErr w:type="spellEnd"/>
     </w:p>
     <w:p>
       <w:pPr>
@@ -3605,7 +3711,23 @@
           <w:rFonts w:ascii="Times New Roman" w:hAnsi="Times New Roman" w:cs="Times New Roman"/>
           <w:lang w:val="es-CO"/>
         </w:rPr>
-        <w:t>Los resultados muestran que el algoritmo SJF fue el más eficiente, obteniendo los menores tiempos de espera, turnaround y número total de fallos de página. Además, su utilización de CPU fue la más alta.</w:t>
+        <w:t xml:space="preserve">Los resultados muestran que el algoritmo SJF fue el más eficiente, obteniendo los menores tiempos de espera, </w:t>
+      </w:r>
+      <w:proofErr w:type="spellStart"/>
+      <w:r>
+        <w:rPr>
+          <w:rFonts w:ascii="Times New Roman" w:hAnsi="Times New Roman" w:cs="Times New Roman"/>
+          <w:lang w:val="es-CO"/>
+        </w:rPr>
+        <w:t>turnaround</w:t>
+      </w:r>
+      <w:proofErr w:type="spellEnd"/>
+      <w:r>
+        <w:rPr>
+          <w:rFonts w:ascii="Times New Roman" w:hAnsi="Times New Roman" w:cs="Times New Roman"/>
+          <w:lang w:val="es-CO"/>
+        </w:rPr>
+        <w:t xml:space="preserve"> y número total de fallos de página. Además, su utilización de CPU fue la más alta.</w:t>
       </w:r>
     </w:p>
     <w:p>
@@ -3620,14 +3742,7 @@
           <w:rFonts w:ascii="Times New Roman" w:hAnsi="Times New Roman" w:cs="Times New Roman"/>
           <w:lang w:val="es-CO"/>
         </w:rPr>
-        <w:t>Round</w:t>
-      </w:r>
-      <w:r>
-        <w:rPr>
-          <w:rFonts w:ascii="Times New Roman" w:hAnsi="Times New Roman" w:cs="Times New Roman"/>
-          <w:lang w:val="es-CO"/>
-        </w:rPr>
-        <w:t xml:space="preserve"> Robin presentó el peor desempeño, debido a su naturaleza equitativa que provoca múltiples cambios de contexto, mayor tiempo de espera y más fallos de página.</w:t>
+        <w:t>Round Robin presentó el peor desempeño, debido a su naturaleza equitativa que provoca múltiples cambios de contexto, mayor tiempo de espera y más fallos de página.</w:t>
       </w:r>
     </w:p>
     <w:p>
@@ -3701,14 +3816,7 @@
           <w:lang w:val="es-CO"/>
         </w:rPr>
         <w:lastRenderedPageBreak/>
-        <w:t>Round</w:t>
-      </w:r>
-      <w:r>
-        <w:rPr>
-          <w:rFonts w:ascii="Times New Roman" w:hAnsi="Times New Roman" w:cs="Times New Roman"/>
-          <w:lang w:val="es-CO"/>
-        </w:rPr>
-        <w:t xml:space="preserve"> Robin es adecuado para sistemas donde la justicia entre procesos es importante, pero no para optimización.</w:t>
+        <w:t>Round Robin es adecuado para sistemas donde la justicia entre procesos es importante, pero no para optimización.</w:t>
       </w:r>
     </w:p>
     <w:p>
@@ -3782,7 +3890,7 @@
 </file>
 
 <file path=word/numbering.xml><?xml version="1.0" encoding="utf-8"?>
-<w:numbering xmlns:wpc="http://schemas.microsoft.com/office/word/2010/wordprocessingCanvas" xmlns:cx="http://schemas.microsoft.com/office/drawing/2014/chartex" xmlns:cx1="http://schemas.microsoft.com/office/drawing/2015/9/8/chartex" xmlns:cx2="http://schemas.microsoft.com/office/drawing/2015/10/21/chartex" xmlns:cx3="http://schemas.microsoft.com/office/drawing/2016/5/9/chartex" xmlns:cx4="http://schemas.microsoft.com/office/drawing/2016/5/10/chartex" xmlns:cx5="http://schemas.microsoft.com/office/drawing/2016/5/11/chartex" xmlns:cx6="http://schemas.microsoft.com/office/drawing/2016/5/12/chartex" xmlns:cx7="http://schemas.microsoft.com/office/drawing/2016/5/13/chartex" xmlns:cx8="http://schemas.microsoft.com/office/drawing/2016/5/14/chartex" xmlns:mc="http://schemas.openxmlformats.org/markup-compatibility/2006" xmlns:aink="http://schemas.microsoft.com/office/drawing/2016/ink" xmlns:am3d="http://schemas.microsoft.com/office/drawing/2017/model3d" xmlns:o="urn:schemas-microsoft-com:office:office" xmlns:oel="http://schemas.microsoft.com/office/2019/extlst" xmlns:r="http://schemas.openxmlformats.org/officeDocument/2006/relationships" xmlns:m="http://schemas.openxmlformats.org/officeDocument/2006/math" xmlns:v="urn:schemas-microsoft-com:vml" xmlns:wp14="http://schemas.microsoft.com/office/word/2010/wordprocessingDrawing" xmlns:wp="http://schemas.openxmlformats.org/drawingml/2006/wordprocessingDrawing" xmlns:w10="urn:schemas-microsoft-com:office:word" xmlns:w="http://schemas.openxmlformats.org/wordprocessingml/2006/main" xmlns:w14="http://schemas.microsoft.com/office/word/2010/wordml" xmlns:w15="http://schemas.microsoft.com/office/word/2012/wordml" xmlns:w16cex="http://schemas.microsoft.com/office/word/2018/wordml/cex" xmlns:w16cid="http://schemas.microsoft.com/office/word/2016/wordml/cid" xmlns:w16="http://schemas.microsoft.com/office/word/2018/wordml" xmlns:w16sdtdh="http://schemas.microsoft.com/office/word/2020/wordml/sdtdatahash" xmlns:w16se="http://schemas.microsoft.com/office/word/2015/wordml/symex" xmlns:wpg="http://schemas.microsoft.com/office/word/2010/wordprocessingGroup" xmlns:wpi="http://schemas.microsoft.com/office/word/2010/wordprocessingInk" xmlns:wne="http://schemas.microsoft.com/office/word/2006/wordml" xmlns:wps="http://schemas.microsoft.com/office/word/2010/wordprocessingShape" mc:Ignorable="w14 w15 w16se w16cid w16 w16cex w16sdtdh wp14">
+<w:numbering xmlns:wpc="http://schemas.microsoft.com/office/word/2010/wordprocessingCanvas" xmlns:cx="http://schemas.microsoft.com/office/drawing/2014/chartex" xmlns:cx1="http://schemas.microsoft.com/office/drawing/2015/9/8/chartex" xmlns:cx2="http://schemas.microsoft.com/office/drawing/2015/10/21/chartex" xmlns:cx3="http://schemas.microsoft.com/office/drawing/2016/5/9/chartex" xmlns:cx4="http://schemas.microsoft.com/office/drawing/2016/5/10/chartex" xmlns:cx5="http://schemas.microsoft.com/office/drawing/2016/5/11/chartex" xmlns:cx6="http://schemas.microsoft.com/office/drawing/2016/5/12/chartex" xmlns:cx7="http://schemas.microsoft.com/office/drawing/2016/5/13/chartex" xmlns:cx8="http://schemas.microsoft.com/office/drawing/2016/5/14/chartex" xmlns:mc="http://schemas.openxmlformats.org/markup-compatibility/2006" xmlns:aink="http://schemas.microsoft.com/office/drawing/2016/ink" xmlns:am3d="http://schemas.microsoft.com/office/drawing/2017/model3d" xmlns:o="urn:schemas-microsoft-com:office:office" xmlns:oel="http://schemas.microsoft.com/office/2019/extlst" xmlns:r="http://schemas.openxmlformats.org/officeDocument/2006/relationships" xmlns:m="http://schemas.openxmlformats.org/officeDocument/2006/math" xmlns:v="urn:schemas-microsoft-com:vml" xmlns:wp14="http://schemas.microsoft.com/office/word/2010/wordprocessingDrawing" xmlns:wp="http://schemas.openxmlformats.org/drawingml/2006/wordprocessingDrawing" xmlns:w10="urn:schemas-microsoft-com:office:word" xmlns:w="http://schemas.openxmlformats.org/wordprocessingml/2006/main" xmlns:w14="http://schemas.microsoft.com/office/word/2010/wordml" xmlns:w15="http://schemas.microsoft.com/office/word/2012/wordml" xmlns:w16cex="http://schemas.microsoft.com/office/word/2018/wordml/cex" xmlns:w16cid="http://schemas.microsoft.com/office/word/2016/wordml/cid" xmlns:w16="http://schemas.microsoft.com/office/word/2018/wordml" xmlns:w16du="http://schemas.microsoft.com/office/word/2023/wordml/word16du" xmlns:w16sdtdh="http://schemas.microsoft.com/office/word/2020/wordml/sdtdatahash" xmlns:w16se="http://schemas.microsoft.com/office/word/2015/wordml/symex" xmlns:wpg="http://schemas.microsoft.com/office/word/2010/wordprocessingGroup" xmlns:wpi="http://schemas.microsoft.com/office/word/2010/wordprocessingInk" xmlns:wne="http://schemas.microsoft.com/office/word/2006/wordml" xmlns:wps="http://schemas.microsoft.com/office/word/2010/wordprocessingShape" mc:Ignorable="w14 w15 w16se w16cid w16 w16cex w16sdtdh w16du wp14">
   <w:abstractNum w:abstractNumId="0" w15:restartNumberingAfterBreak="0">
     <w:nsid w:val="FFFFFF7C"/>
     <w:multiLevelType w:val="singleLevel"/>
@@ -4794,7 +4902,7 @@
 </file>
 
 <file path=word/styles.xml><?xml version="1.0" encoding="utf-8"?>
-<w:styles xmlns:mc="http://schemas.openxmlformats.org/markup-compatibility/2006" xmlns:r="http://schemas.openxmlformats.org/officeDocument/2006/relationships" xmlns:w="http://schemas.openxmlformats.org/wordprocessingml/2006/main" xmlns:w14="http://schemas.microsoft.com/office/word/2010/wordml" xmlns:w15="http://schemas.microsoft.com/office/word/2012/wordml" xmlns:w16cex="http://schemas.microsoft.com/office/word/2018/wordml/cex" xmlns:w16cid="http://schemas.microsoft.com/office/word/2016/wordml/cid" xmlns:w16="http://schemas.microsoft.com/office/word/2018/wordml" xmlns:w16sdtdh="http://schemas.microsoft.com/office/word/2020/wordml/sdtdatahash" xmlns:w16se="http://schemas.microsoft.com/office/word/2015/wordml/symex" mc:Ignorable="w14 w15 w16se w16cid w16 w16cex w16sdtdh">
+<w:styles xmlns:mc="http://schemas.openxmlformats.org/markup-compatibility/2006" xmlns:r="http://schemas.openxmlformats.org/officeDocument/2006/relationships" xmlns:w="http://schemas.openxmlformats.org/wordprocessingml/2006/main" xmlns:w14="http://schemas.microsoft.com/office/word/2010/wordml" xmlns:w15="http://schemas.microsoft.com/office/word/2012/wordml" xmlns:w16cex="http://schemas.microsoft.com/office/word/2018/wordml/cex" xmlns:w16cid="http://schemas.microsoft.com/office/word/2016/wordml/cid" xmlns:w16="http://schemas.microsoft.com/office/word/2018/wordml" xmlns:w16du="http://schemas.microsoft.com/office/word/2023/wordml/word16du" xmlns:w16sdtdh="http://schemas.microsoft.com/office/word/2020/wordml/sdtdatahash" xmlns:w16se="http://schemas.microsoft.com/office/word/2015/wordml/symex" mc:Ignorable="w14 w15 w16se w16cid w16 w16cex w16sdtdh w16du">
   <w:docDefaults>
     <w:rPrDefault>
       <w:rPr>

</xml_diff>